<commit_message>
+ doc presque finito
</commit_message>
<xml_diff>
--- a/doc/Documentation.docx
+++ b/doc/Documentation.docx
@@ -2,6 +2,61 @@
 <file path=word/document.xml><?xml version="1.0" encoding="utf-8"?>
 <w:document xmlns:wpc="http://schemas.microsoft.com/office/word/2010/wordprocessingCanvas" xmlns:cx="http://schemas.microsoft.com/office/drawing/2014/chartex" xmlns:cx1="http://schemas.microsoft.com/office/drawing/2015/9/8/chartex" xmlns:cx2="http://schemas.microsoft.com/office/drawing/2015/10/21/chartex" xmlns:cx3="http://schemas.microsoft.com/office/drawing/2016/5/9/chartex" xmlns:cx4="http://schemas.microsoft.com/office/drawing/2016/5/10/chartex" xmlns:cx5="http://schemas.microsoft.com/office/drawing/2016/5/11/chartex" xmlns:cx6="http://schemas.microsoft.com/office/drawing/2016/5/12/chartex" xmlns:cx7="http://schemas.microsoft.com/office/drawing/2016/5/13/chartex" xmlns:cx8="http://schemas.microsoft.com/office/drawing/2016/5/14/chartex" xmlns:mc="http://schemas.openxmlformats.org/markup-compatibility/2006" xmlns:aink="http://schemas.microsoft.com/office/drawing/2016/ink" xmlns:am3d="http://schemas.microsoft.com/office/drawing/2017/model3d" xmlns:o="urn:schemas-microsoft-com:office:office" xmlns:oel="http://schemas.microsoft.com/office/2019/extlst" xmlns:r="http://schemas.openxmlformats.org/officeDocument/2006/relationships" xmlns:m="http://schemas.openxmlformats.org/officeDocument/2006/math" xmlns:v="urn:schemas-microsoft-com:vml" xmlns:wp14="http://schemas.microsoft.com/office/word/2010/wordprocessingDrawing" xmlns:wp="http://schemas.openxmlformats.org/drawingml/2006/wordprocessingDrawing" xmlns:w10="urn:schemas-microsoft-com:office:word" xmlns:w="http://schemas.openxmlformats.org/wordprocessingml/2006/main" xmlns:w14="http://schemas.microsoft.com/office/word/2010/wordml" xmlns:w15="http://schemas.microsoft.com/office/word/2012/wordml" xmlns:w16cex="http://schemas.microsoft.com/office/word/2018/wordml/cex" xmlns:w16cid="http://schemas.microsoft.com/office/word/2016/wordml/cid" xmlns:w16="http://schemas.microsoft.com/office/word/2018/wordml" xmlns:w16du="http://schemas.microsoft.com/office/word/2023/wordml/word16du" xmlns:w16sdtdh="http://schemas.microsoft.com/office/word/2020/wordml/sdtdatahash" xmlns:w16se="http://schemas.microsoft.com/office/word/2015/wordml/symex" xmlns:wpg="http://schemas.microsoft.com/office/word/2010/wordprocessingGroup" xmlns:wpi="http://schemas.microsoft.com/office/word/2010/wordprocessingInk" xmlns:wne="http://schemas.microsoft.com/office/word/2006/wordml" xmlns:wps="http://schemas.microsoft.com/office/word/2010/wordprocessingShape" mc:Ignorable="w14 w15 w16se w16cid w16 w16cex w16sdtdh w16du wp14">
   <w:body>
+    <w:p>
+      <w:pPr>
+        <w:ind w:left="1080" w:hanging="720"/>
+        <w:jc w:val="center"/>
+        <w:rPr>
+          <w:b/>
+          <w:bCs/>
+          <w:u w:val="single"/>
+        </w:rPr>
+      </w:pPr>
+      <w:r>
+        <w:rPr>
+          <w:b/>
+          <w:bCs/>
+          <w:sz w:val="40"/>
+          <w:szCs w:val="40"/>
+          <w:u w:val="single"/>
+        </w:rPr>
+        <w:t>Documentation</w:t>
+      </w:r>
+    </w:p>
+    <w:p>
+      <w:pPr>
+        <w:ind w:left="1080" w:hanging="720"/>
+      </w:pPr>
+    </w:p>
+    <w:p>
+      <w:pPr>
+        <w:ind w:left="720" w:hanging="720"/>
+        <w:rPr>
+          <w:b/>
+          <w:bCs/>
+        </w:rPr>
+      </w:pPr>
+      <w:r>
+        <w:rPr>
+          <w:b/>
+          <w:bCs/>
+        </w:rPr>
+        <w:t>Prérequis :</w:t>
+      </w:r>
+    </w:p>
+    <w:p>
+      <w:pPr>
+        <w:pStyle w:val="Paragraphedeliste"/>
+        <w:numPr>
+          <w:ilvl w:val="0"/>
+          <w:numId w:val="3"/>
+        </w:numPr>
+      </w:pPr>
+      <w:r>
+        <w:t>Avoir pris connaissance de comment ouvrir le logiciel</w:t>
+      </w:r>
+    </w:p>
+    <w:p/>
     <w:p>
       <w:pPr>
         <w:pStyle w:val="Paragraphedeliste"/>
@@ -11,21 +66,21 @@
         </w:numPr>
       </w:pPr>
       <w:r>
-        <w:t xml:space="preserve">Les exercices d’entrainement au clavier </w:t>
-      </w:r>
-    </w:p>
-    <w:p>
-      <w:r>
-        <w:t xml:space="preserve">Arrivé sur le menu de sélection des exercices, vous aurez le choix entre 5 exercices </w:t>
+        <w:t xml:space="preserve">Le menu principal </w:t>
+      </w:r>
+    </w:p>
+    <w:p>
+      <w:r>
+        <w:t>Une fois le fichier main.py lancé, une fenêtre avec le menu principal s’ouvre.</w:t>
       </w:r>
     </w:p>
     <w:p>
       <w:r>
         <w:drawing>
-          <wp:inline distT="0" distB="0" distL="0" distR="0" wp14:anchorId="335C44AB" wp14:editId="0C4CF2CF">
+          <wp:inline distT="0" distB="0" distL="0" distR="0" wp14:anchorId="534BBA82" wp14:editId="17B02C35">
             <wp:extent cx="5760720" cy="3811270"/>
             <wp:effectExtent l="0" t="0" r="0" b="0"/>
-            <wp:docPr id="1956611919" name="Image 1"/>
+            <wp:docPr id="770495587" name="Image 1" descr="Une image contenant texte, Appareils électroniques, capture d’écran, logiciel&#10;&#10;Description générée automatiquement"/>
             <wp:cNvGraphicFramePr>
               <a:graphicFrameLocks xmlns:a="http://schemas.openxmlformats.org/drawingml/2006/main" noChangeAspect="1"/>
             </wp:cNvGraphicFramePr>
@@ -33,7 +88,7 @@
               <a:graphicData uri="http://schemas.openxmlformats.org/drawingml/2006/picture">
                 <pic:pic xmlns:pic="http://schemas.openxmlformats.org/drawingml/2006/picture">
                   <pic:nvPicPr>
-                    <pic:cNvPr id="1956611919" name=""/>
+                    <pic:cNvPr id="770495587" name="Image 1" descr="Une image contenant texte, Appareils électroniques, capture d’écran, logiciel&#10;&#10;Description générée automatiquement"/>
                     <pic:cNvPicPr/>
                   </pic:nvPicPr>
                   <pic:blipFill>
@@ -58,7 +113,359 @@
         </w:drawing>
       </w:r>
     </w:p>
+    <w:p>
+      <w:r>
+        <w:t>Vous pouvez trouvez en haut à droite de ce menu le sélecteur de langue, afin de changer la langue de l’interface du logiciel.</w:t>
+      </w:r>
+    </w:p>
+    <w:p>
+      <w:r>
+        <w:drawing>
+          <wp:inline distT="0" distB="0" distL="0" distR="0" wp14:anchorId="7345299D" wp14:editId="3F5A6CD6">
+            <wp:extent cx="2457793" cy="1095528"/>
+            <wp:effectExtent l="0" t="0" r="0" b="9525"/>
+            <wp:docPr id="2033646568" name="Image 1" descr="Une image contenant texte, Police, capture d’écran, nombre&#10;&#10;Description générée automatiquement"/>
+            <wp:cNvGraphicFramePr>
+              <a:graphicFrameLocks xmlns:a="http://schemas.openxmlformats.org/drawingml/2006/main" noChangeAspect="1"/>
+            </wp:cNvGraphicFramePr>
+            <a:graphic xmlns:a="http://schemas.openxmlformats.org/drawingml/2006/main">
+              <a:graphicData uri="http://schemas.openxmlformats.org/drawingml/2006/picture">
+                <pic:pic xmlns:pic="http://schemas.openxmlformats.org/drawingml/2006/picture">
+                  <pic:nvPicPr>
+                    <pic:cNvPr id="2033646568" name="Image 1" descr="Une image contenant texte, Police, capture d’écran, nombre&#10;&#10;Description générée automatiquement"/>
+                    <pic:cNvPicPr/>
+                  </pic:nvPicPr>
+                  <pic:blipFill>
+                    <a:blip r:embed="rId6"/>
+                    <a:stretch>
+                      <a:fillRect/>
+                    </a:stretch>
+                  </pic:blipFill>
+                  <pic:spPr>
+                    <a:xfrm>
+                      <a:off x="0" y="0"/>
+                      <a:ext cx="2457793" cy="1095528"/>
+                    </a:xfrm>
+                    <a:prstGeom prst="rect">
+                      <a:avLst/>
+                    </a:prstGeom>
+                  </pic:spPr>
+                </pic:pic>
+              </a:graphicData>
+            </a:graphic>
+          </wp:inline>
+        </w:drawing>
+      </w:r>
+    </w:p>
+    <w:p>
+      <w:r>
+        <w:t>Trois sections sont alors cliquables. Les entrainements d’entrainement au clavier, à la souris et les exercices mélangeant les deux.</w:t>
+      </w:r>
+    </w:p>
     <w:p/>
+    <w:p>
+      <w:pPr>
+        <w:pStyle w:val="Paragraphedeliste"/>
+        <w:numPr>
+          <w:ilvl w:val="0"/>
+          <w:numId w:val="1"/>
+        </w:numPr>
+      </w:pPr>
+      <w:r>
+        <w:t>Le</w:t>
+      </w:r>
+      <w:r>
+        <w:t xml:space="preserve"> menu de sélection d’exercices</w:t>
+      </w:r>
+    </w:p>
+    <w:p>
+      <w:r>
+        <w:lastRenderedPageBreak/>
+        <w:t>Si vous avez</w:t>
+      </w:r>
+      <w:r>
+        <w:t>, par exemple,</w:t>
+      </w:r>
+      <w:r>
+        <w:t xml:space="preserve"> choisi de parcourir les exercices d’entrainement au clavier, vous arriverez sur ce menu de sélection.</w:t>
+      </w:r>
+      <w:r>
+        <w:t xml:space="preserve"> Il est similaire pour les trois sections.</w:t>
+      </w:r>
+    </w:p>
+    <w:p>
+      <w:r>
+        <w:rPr>
+          <w:noProof/>
+        </w:rPr>
+        <w:drawing>
+          <wp:inline distT="0" distB="0" distL="0" distR="0" wp14:anchorId="335C44AB" wp14:editId="0C4CF2CF">
+            <wp:extent cx="5760720" cy="3811270"/>
+            <wp:effectExtent l="0" t="0" r="0" b="0"/>
+            <wp:docPr id="1956611919" name="Image 1"/>
+            <wp:cNvGraphicFramePr>
+              <a:graphicFrameLocks xmlns:a="http://schemas.openxmlformats.org/drawingml/2006/main" noChangeAspect="1"/>
+            </wp:cNvGraphicFramePr>
+            <a:graphic xmlns:a="http://schemas.openxmlformats.org/drawingml/2006/main">
+              <a:graphicData uri="http://schemas.openxmlformats.org/drawingml/2006/picture">
+                <pic:pic xmlns:pic="http://schemas.openxmlformats.org/drawingml/2006/picture">
+                  <pic:nvPicPr>
+                    <pic:cNvPr id="1956611919" name=""/>
+                    <pic:cNvPicPr/>
+                  </pic:nvPicPr>
+                  <pic:blipFill>
+                    <a:blip r:embed="rId7"/>
+                    <a:stretch>
+                      <a:fillRect/>
+                    </a:stretch>
+                  </pic:blipFill>
+                  <pic:spPr>
+                    <a:xfrm>
+                      <a:off x="0" y="0"/>
+                      <a:ext cx="5760720" cy="3811270"/>
+                    </a:xfrm>
+                    <a:prstGeom prst="rect">
+                      <a:avLst/>
+                    </a:prstGeom>
+                  </pic:spPr>
+                </pic:pic>
+              </a:graphicData>
+            </a:graphic>
+          </wp:inline>
+        </w:drawing>
+      </w:r>
+    </w:p>
+    <w:p>
+      <w:r>
+        <w:t xml:space="preserve">Vous avez alors le choix entre </w:t>
+      </w:r>
+      <w:r>
+        <w:t>tous les</w:t>
+      </w:r>
+      <w:r>
+        <w:t xml:space="preserve"> exercices</w:t>
+      </w:r>
+      <w:r>
+        <w:t xml:space="preserve"> proposés</w:t>
+      </w:r>
+      <w:r>
+        <w:t>. Chaque exercice possède une phrase explicative lorsqu’ils sont survolés.</w:t>
+      </w:r>
+    </w:p>
+    <w:p>
+      <w:r>
+        <w:drawing>
+          <wp:inline distT="0" distB="0" distL="0" distR="0" wp14:anchorId="1DAA2FCE" wp14:editId="3B49348F">
+            <wp:extent cx="5760720" cy="2762885"/>
+            <wp:effectExtent l="0" t="0" r="0" b="0"/>
+            <wp:docPr id="118358811" name="Image 1" descr="Une image contenant texte, capture d’écran, information&#10;&#10;Description générée automatiquement"/>
+            <wp:cNvGraphicFramePr>
+              <a:graphicFrameLocks xmlns:a="http://schemas.openxmlformats.org/drawingml/2006/main" noChangeAspect="1"/>
+            </wp:cNvGraphicFramePr>
+            <a:graphic xmlns:a="http://schemas.openxmlformats.org/drawingml/2006/main">
+              <a:graphicData uri="http://schemas.openxmlformats.org/drawingml/2006/picture">
+                <pic:pic xmlns:pic="http://schemas.openxmlformats.org/drawingml/2006/picture">
+                  <pic:nvPicPr>
+                    <pic:cNvPr id="118358811" name="Image 1" descr="Une image contenant texte, capture d’écran, information&#10;&#10;Description générée automatiquement"/>
+                    <pic:cNvPicPr/>
+                  </pic:nvPicPr>
+                  <pic:blipFill>
+                    <a:blip r:embed="rId8"/>
+                    <a:stretch>
+                      <a:fillRect/>
+                    </a:stretch>
+                  </pic:blipFill>
+                  <pic:spPr>
+                    <a:xfrm>
+                      <a:off x="0" y="0"/>
+                      <a:ext cx="5760720" cy="2762885"/>
+                    </a:xfrm>
+                    <a:prstGeom prst="rect">
+                      <a:avLst/>
+                    </a:prstGeom>
+                  </pic:spPr>
+                </pic:pic>
+              </a:graphicData>
+            </a:graphic>
+          </wp:inline>
+        </w:drawing>
+      </w:r>
+    </w:p>
+    <w:p>
+      <w:pPr>
+        <w:pStyle w:val="Paragraphedeliste"/>
+        <w:numPr>
+          <w:ilvl w:val="0"/>
+          <w:numId w:val="4"/>
+        </w:numPr>
+      </w:pPr>
+      <w:r>
+        <w:t>Les exercices d’entrainement au clavier</w:t>
+      </w:r>
+    </w:p>
+    <w:p>
+      <w:pPr>
+        <w:pStyle w:val="Paragraphedeliste"/>
+      </w:pPr>
+    </w:p>
+    <w:p>
+      <w:pPr>
+        <w:pStyle w:val="Paragraphedeliste"/>
+        <w:numPr>
+          <w:ilvl w:val="0"/>
+          <w:numId w:val="5"/>
+        </w:numPr>
+      </w:pPr>
+      <w:r>
+        <w:t>Type Script</w:t>
+      </w:r>
+    </w:p>
+    <w:p>
+      <w:r>
+        <w:t>Type Script est un exercice d’aide à la dactylographie. Il récupère une phrase dans un article Wikipédia aléatoire et vous demande de l’écrire le plus vite possible sans faire de fautes.</w:t>
+      </w:r>
+    </w:p>
+    <w:p>
+      <w:r>
+        <w:lastRenderedPageBreak/>
+        <w:drawing>
+          <wp:inline distT="0" distB="0" distL="0" distR="0" wp14:anchorId="678923DF" wp14:editId="3CF86921">
+            <wp:extent cx="5760720" cy="3644265"/>
+            <wp:effectExtent l="0" t="0" r="0" b="0"/>
+            <wp:docPr id="540574891" name="Image 1" descr="Une image contenant texte, capture d’écran, logiciel, Page web&#10;&#10;Description générée automatiquement"/>
+            <wp:cNvGraphicFramePr>
+              <a:graphicFrameLocks xmlns:a="http://schemas.openxmlformats.org/drawingml/2006/main" noChangeAspect="1"/>
+            </wp:cNvGraphicFramePr>
+            <a:graphic xmlns:a="http://schemas.openxmlformats.org/drawingml/2006/main">
+              <a:graphicData uri="http://schemas.openxmlformats.org/drawingml/2006/picture">
+                <pic:pic xmlns:pic="http://schemas.openxmlformats.org/drawingml/2006/picture">
+                  <pic:nvPicPr>
+                    <pic:cNvPr id="540574891" name="Image 1" descr="Une image contenant texte, capture d’écran, logiciel, Page web&#10;&#10;Description générée automatiquement"/>
+                    <pic:cNvPicPr/>
+                  </pic:nvPicPr>
+                  <pic:blipFill>
+                    <a:blip r:embed="rId9"/>
+                    <a:stretch>
+                      <a:fillRect/>
+                    </a:stretch>
+                  </pic:blipFill>
+                  <pic:spPr>
+                    <a:xfrm>
+                      <a:off x="0" y="0"/>
+                      <a:ext cx="5760720" cy="3644265"/>
+                    </a:xfrm>
+                    <a:prstGeom prst="rect">
+                      <a:avLst/>
+                    </a:prstGeom>
+                  </pic:spPr>
+                </pic:pic>
+              </a:graphicData>
+            </a:graphic>
+          </wp:inline>
+        </w:drawing>
+      </w:r>
+    </w:p>
+    <w:p>
+      <w:r>
+        <w:t>Trois options sont proposées pour cet exercices.</w:t>
+      </w:r>
+    </w:p>
+    <w:p>
+      <w:pPr>
+        <w:pStyle w:val="Paragraphedeliste"/>
+        <w:numPr>
+          <w:ilvl w:val="0"/>
+          <w:numId w:val="3"/>
+        </w:numPr>
+      </w:pPr>
+      <w:r>
+        <w:t>La langue du texte :</w:t>
+      </w:r>
+      <w:r>
+        <w:rPr>
+          <w:noProof/>
+        </w:rPr>
+        <w:t xml:space="preserve"> </w:t>
+      </w:r>
+      <w:r>
+        <w:drawing>
+          <wp:inline distT="0" distB="0" distL="0" distR="0" wp14:anchorId="6CBF54DA" wp14:editId="38E7CE34">
+            <wp:extent cx="1292348" cy="1183216"/>
+            <wp:effectExtent l="0" t="0" r="3175" b="0"/>
+            <wp:docPr id="1984549597" name="Image 1" descr="Une image contenant texte, Police, capture d’écran, nombre&#10;&#10;Description générée automatiquement"/>
+            <wp:cNvGraphicFramePr>
+              <a:graphicFrameLocks xmlns:a="http://schemas.openxmlformats.org/drawingml/2006/main" noChangeAspect="1"/>
+            </wp:cNvGraphicFramePr>
+            <a:graphic xmlns:a="http://schemas.openxmlformats.org/drawingml/2006/main">
+              <a:graphicData uri="http://schemas.openxmlformats.org/drawingml/2006/picture">
+                <pic:pic xmlns:pic="http://schemas.openxmlformats.org/drawingml/2006/picture">
+                  <pic:nvPicPr>
+                    <pic:cNvPr id="1984549597" name="Image 1" descr="Une image contenant texte, Police, capture d’écran, nombre&#10;&#10;Description générée automatiquement"/>
+                    <pic:cNvPicPr/>
+                  </pic:nvPicPr>
+                  <pic:blipFill>
+                    <a:blip r:embed="rId10"/>
+                    <a:stretch>
+                      <a:fillRect/>
+                    </a:stretch>
+                  </pic:blipFill>
+                  <pic:spPr>
+                    <a:xfrm>
+                      <a:off x="0" y="0"/>
+                      <a:ext cx="1296123" cy="1186673"/>
+                    </a:xfrm>
+                    <a:prstGeom prst="rect">
+                      <a:avLst/>
+                    </a:prstGeom>
+                  </pic:spPr>
+                </pic:pic>
+              </a:graphicData>
+            </a:graphic>
+          </wp:inline>
+        </w:drawing>
+      </w:r>
+    </w:p>
+    <w:p>
+      <w:pPr>
+        <w:pStyle w:val="Paragraphedeliste"/>
+        <w:numPr>
+          <w:ilvl w:val="0"/>
+          <w:numId w:val="3"/>
+        </w:numPr>
+      </w:pPr>
+      <w:r>
+        <w:rPr>
+          <w:noProof/>
+        </w:rPr>
+        <w:t>Si les majuscules sont comptées ou non</w:t>
+      </w:r>
+    </w:p>
+    <w:p>
+      <w:pPr>
+        <w:pStyle w:val="Paragraphedeliste"/>
+        <w:numPr>
+          <w:ilvl w:val="0"/>
+          <w:numId w:val="3"/>
+        </w:numPr>
+      </w:pPr>
+      <w:r>
+        <w:rPr>
+          <w:noProof/>
+        </w:rPr>
+        <w:t>Si les accents sont comptés ou non</w:t>
+      </w:r>
+    </w:p>
+    <w:p>
+      <w:r>
+        <w:t>En désactivant ces deux dernières options, un `é` peut alors s’écrire `e`, et un `M` peut s</w:t>
+      </w:r>
+      <w:r>
+        <w:t>’</w:t>
+      </w:r>
+      <w:r>
+        <w:t>écrire `m`</w:t>
+      </w:r>
+    </w:p>
     <w:sectPr>
       <w:pgSz w:w="11906" w:h="16838"/>
       <w:pgMar w:top="1417" w:right="1417" w:bottom="1417" w:left="1417" w:header="708" w:footer="708" w:gutter="0"/>
@@ -160,8 +567,422 @@
       </w:pPr>
     </w:lvl>
   </w:abstractNum>
+  <w:abstractNum w:abstractNumId="1" w15:restartNumberingAfterBreak="0">
+    <w:nsid w:val="38014BBF"/>
+    <w:multiLevelType w:val="hybridMultilevel"/>
+    <w:tmpl w:val="AAFC39E8"/>
+    <w:lvl w:ilvl="0" w:tplc="36107B60">
+      <w:numFmt w:val="bullet"/>
+      <w:lvlText w:val="-"/>
+      <w:lvlJc w:val="left"/>
+      <w:pPr>
+        <w:ind w:left="720" w:hanging="360"/>
+      </w:pPr>
+      <w:rPr>
+        <w:rFonts w:ascii="Calibri" w:eastAsiaTheme="minorHAnsi" w:hAnsi="Calibri" w:cs="Calibri" w:hint="default"/>
+      </w:rPr>
+    </w:lvl>
+    <w:lvl w:ilvl="1" w:tplc="040C0003" w:tentative="1">
+      <w:start w:val="1"/>
+      <w:numFmt w:val="bullet"/>
+      <w:lvlText w:val="o"/>
+      <w:lvlJc w:val="left"/>
+      <w:pPr>
+        <w:ind w:left="1440" w:hanging="360"/>
+      </w:pPr>
+      <w:rPr>
+        <w:rFonts w:ascii="Courier New" w:hAnsi="Courier New" w:cs="Courier New" w:hint="default"/>
+      </w:rPr>
+    </w:lvl>
+    <w:lvl w:ilvl="2" w:tplc="040C0005" w:tentative="1">
+      <w:start w:val="1"/>
+      <w:numFmt w:val="bullet"/>
+      <w:lvlText w:val=""/>
+      <w:lvlJc w:val="left"/>
+      <w:pPr>
+        <w:ind w:left="2160" w:hanging="360"/>
+      </w:pPr>
+      <w:rPr>
+        <w:rFonts w:ascii="Wingdings" w:hAnsi="Wingdings" w:hint="default"/>
+      </w:rPr>
+    </w:lvl>
+    <w:lvl w:ilvl="3" w:tplc="040C0001" w:tentative="1">
+      <w:start w:val="1"/>
+      <w:numFmt w:val="bullet"/>
+      <w:lvlText w:val=""/>
+      <w:lvlJc w:val="left"/>
+      <w:pPr>
+        <w:ind w:left="2880" w:hanging="360"/>
+      </w:pPr>
+      <w:rPr>
+        <w:rFonts w:ascii="Symbol" w:hAnsi="Symbol" w:hint="default"/>
+      </w:rPr>
+    </w:lvl>
+    <w:lvl w:ilvl="4" w:tplc="040C0003" w:tentative="1">
+      <w:start w:val="1"/>
+      <w:numFmt w:val="bullet"/>
+      <w:lvlText w:val="o"/>
+      <w:lvlJc w:val="left"/>
+      <w:pPr>
+        <w:ind w:left="3600" w:hanging="360"/>
+      </w:pPr>
+      <w:rPr>
+        <w:rFonts w:ascii="Courier New" w:hAnsi="Courier New" w:cs="Courier New" w:hint="default"/>
+      </w:rPr>
+    </w:lvl>
+    <w:lvl w:ilvl="5" w:tplc="040C0005" w:tentative="1">
+      <w:start w:val="1"/>
+      <w:numFmt w:val="bullet"/>
+      <w:lvlText w:val=""/>
+      <w:lvlJc w:val="left"/>
+      <w:pPr>
+        <w:ind w:left="4320" w:hanging="360"/>
+      </w:pPr>
+      <w:rPr>
+        <w:rFonts w:ascii="Wingdings" w:hAnsi="Wingdings" w:hint="default"/>
+      </w:rPr>
+    </w:lvl>
+    <w:lvl w:ilvl="6" w:tplc="040C0001" w:tentative="1">
+      <w:start w:val="1"/>
+      <w:numFmt w:val="bullet"/>
+      <w:lvlText w:val=""/>
+      <w:lvlJc w:val="left"/>
+      <w:pPr>
+        <w:ind w:left="5040" w:hanging="360"/>
+      </w:pPr>
+      <w:rPr>
+        <w:rFonts w:ascii="Symbol" w:hAnsi="Symbol" w:hint="default"/>
+      </w:rPr>
+    </w:lvl>
+    <w:lvl w:ilvl="7" w:tplc="040C0003" w:tentative="1">
+      <w:start w:val="1"/>
+      <w:numFmt w:val="bullet"/>
+      <w:lvlText w:val="o"/>
+      <w:lvlJc w:val="left"/>
+      <w:pPr>
+        <w:ind w:left="5760" w:hanging="360"/>
+      </w:pPr>
+      <w:rPr>
+        <w:rFonts w:ascii="Courier New" w:hAnsi="Courier New" w:cs="Courier New" w:hint="default"/>
+      </w:rPr>
+    </w:lvl>
+    <w:lvl w:ilvl="8" w:tplc="040C0005" w:tentative="1">
+      <w:start w:val="1"/>
+      <w:numFmt w:val="bullet"/>
+      <w:lvlText w:val=""/>
+      <w:lvlJc w:val="left"/>
+      <w:pPr>
+        <w:ind w:left="6480" w:hanging="360"/>
+      </w:pPr>
+      <w:rPr>
+        <w:rFonts w:ascii="Wingdings" w:hAnsi="Wingdings" w:hint="default"/>
+      </w:rPr>
+    </w:lvl>
+  </w:abstractNum>
+  <w:abstractNum w:abstractNumId="2" w15:restartNumberingAfterBreak="0">
+    <w:nsid w:val="6C1B03B8"/>
+    <w:multiLevelType w:val="hybridMultilevel"/>
+    <w:tmpl w:val="FAA08156"/>
+    <w:lvl w:ilvl="0" w:tplc="7772B53A">
+      <w:numFmt w:val="bullet"/>
+      <w:lvlText w:val="-"/>
+      <w:lvlJc w:val="left"/>
+      <w:pPr>
+        <w:ind w:left="720" w:hanging="360"/>
+      </w:pPr>
+      <w:rPr>
+        <w:rFonts w:ascii="Calibri" w:eastAsiaTheme="minorHAnsi" w:hAnsi="Calibri" w:cs="Calibri" w:hint="default"/>
+      </w:rPr>
+    </w:lvl>
+    <w:lvl w:ilvl="1" w:tplc="040C0003" w:tentative="1">
+      <w:start w:val="1"/>
+      <w:numFmt w:val="bullet"/>
+      <w:lvlText w:val="o"/>
+      <w:lvlJc w:val="left"/>
+      <w:pPr>
+        <w:ind w:left="1440" w:hanging="360"/>
+      </w:pPr>
+      <w:rPr>
+        <w:rFonts w:ascii="Courier New" w:hAnsi="Courier New" w:cs="Courier New" w:hint="default"/>
+      </w:rPr>
+    </w:lvl>
+    <w:lvl w:ilvl="2" w:tplc="040C0005" w:tentative="1">
+      <w:start w:val="1"/>
+      <w:numFmt w:val="bullet"/>
+      <w:lvlText w:val=""/>
+      <w:lvlJc w:val="left"/>
+      <w:pPr>
+        <w:ind w:left="2160" w:hanging="360"/>
+      </w:pPr>
+      <w:rPr>
+        <w:rFonts w:ascii="Wingdings" w:hAnsi="Wingdings" w:hint="default"/>
+      </w:rPr>
+    </w:lvl>
+    <w:lvl w:ilvl="3" w:tplc="040C0001" w:tentative="1">
+      <w:start w:val="1"/>
+      <w:numFmt w:val="bullet"/>
+      <w:lvlText w:val=""/>
+      <w:lvlJc w:val="left"/>
+      <w:pPr>
+        <w:ind w:left="2880" w:hanging="360"/>
+      </w:pPr>
+      <w:rPr>
+        <w:rFonts w:ascii="Symbol" w:hAnsi="Symbol" w:hint="default"/>
+      </w:rPr>
+    </w:lvl>
+    <w:lvl w:ilvl="4" w:tplc="040C0003" w:tentative="1">
+      <w:start w:val="1"/>
+      <w:numFmt w:val="bullet"/>
+      <w:lvlText w:val="o"/>
+      <w:lvlJc w:val="left"/>
+      <w:pPr>
+        <w:ind w:left="3600" w:hanging="360"/>
+      </w:pPr>
+      <w:rPr>
+        <w:rFonts w:ascii="Courier New" w:hAnsi="Courier New" w:cs="Courier New" w:hint="default"/>
+      </w:rPr>
+    </w:lvl>
+    <w:lvl w:ilvl="5" w:tplc="040C0005" w:tentative="1">
+      <w:start w:val="1"/>
+      <w:numFmt w:val="bullet"/>
+      <w:lvlText w:val=""/>
+      <w:lvlJc w:val="left"/>
+      <w:pPr>
+        <w:ind w:left="4320" w:hanging="360"/>
+      </w:pPr>
+      <w:rPr>
+        <w:rFonts w:ascii="Wingdings" w:hAnsi="Wingdings" w:hint="default"/>
+      </w:rPr>
+    </w:lvl>
+    <w:lvl w:ilvl="6" w:tplc="040C0001" w:tentative="1">
+      <w:start w:val="1"/>
+      <w:numFmt w:val="bullet"/>
+      <w:lvlText w:val=""/>
+      <w:lvlJc w:val="left"/>
+      <w:pPr>
+        <w:ind w:left="5040" w:hanging="360"/>
+      </w:pPr>
+      <w:rPr>
+        <w:rFonts w:ascii="Symbol" w:hAnsi="Symbol" w:hint="default"/>
+      </w:rPr>
+    </w:lvl>
+    <w:lvl w:ilvl="7" w:tplc="040C0003" w:tentative="1">
+      <w:start w:val="1"/>
+      <w:numFmt w:val="bullet"/>
+      <w:lvlText w:val="o"/>
+      <w:lvlJc w:val="left"/>
+      <w:pPr>
+        <w:ind w:left="5760" w:hanging="360"/>
+      </w:pPr>
+      <w:rPr>
+        <w:rFonts w:ascii="Courier New" w:hAnsi="Courier New" w:cs="Courier New" w:hint="default"/>
+      </w:rPr>
+    </w:lvl>
+    <w:lvl w:ilvl="8" w:tplc="040C0005" w:tentative="1">
+      <w:start w:val="1"/>
+      <w:numFmt w:val="bullet"/>
+      <w:lvlText w:val=""/>
+      <w:lvlJc w:val="left"/>
+      <w:pPr>
+        <w:ind w:left="6480" w:hanging="360"/>
+      </w:pPr>
+      <w:rPr>
+        <w:rFonts w:ascii="Wingdings" w:hAnsi="Wingdings" w:hint="default"/>
+      </w:rPr>
+    </w:lvl>
+  </w:abstractNum>
+  <w:abstractNum w:abstractNumId="3" w15:restartNumberingAfterBreak="0">
+    <w:nsid w:val="7CAA5885"/>
+    <w:multiLevelType w:val="hybridMultilevel"/>
+    <w:tmpl w:val="866C3C36"/>
+    <w:lvl w:ilvl="0" w:tplc="040C0019">
+      <w:start w:val="1"/>
+      <w:numFmt w:val="lowerLetter"/>
+      <w:lvlText w:val="%1."/>
+      <w:lvlJc w:val="left"/>
+      <w:pPr>
+        <w:ind w:left="720" w:hanging="360"/>
+      </w:pPr>
+      <w:rPr>
+        <w:rFonts w:hint="default"/>
+      </w:rPr>
+    </w:lvl>
+    <w:lvl w:ilvl="1" w:tplc="040C0019">
+      <w:start w:val="1"/>
+      <w:numFmt w:val="lowerLetter"/>
+      <w:lvlText w:val="%2."/>
+      <w:lvlJc w:val="left"/>
+      <w:pPr>
+        <w:ind w:left="1440" w:hanging="360"/>
+      </w:pPr>
+    </w:lvl>
+    <w:lvl w:ilvl="2" w:tplc="040C001B" w:tentative="1">
+      <w:start w:val="1"/>
+      <w:numFmt w:val="lowerRoman"/>
+      <w:lvlText w:val="%3."/>
+      <w:lvlJc w:val="right"/>
+      <w:pPr>
+        <w:ind w:left="2160" w:hanging="180"/>
+      </w:pPr>
+    </w:lvl>
+    <w:lvl w:ilvl="3" w:tplc="040C000F" w:tentative="1">
+      <w:start w:val="1"/>
+      <w:numFmt w:val="decimal"/>
+      <w:lvlText w:val="%4."/>
+      <w:lvlJc w:val="left"/>
+      <w:pPr>
+        <w:ind w:left="2880" w:hanging="360"/>
+      </w:pPr>
+    </w:lvl>
+    <w:lvl w:ilvl="4" w:tplc="040C0019" w:tentative="1">
+      <w:start w:val="1"/>
+      <w:numFmt w:val="lowerLetter"/>
+      <w:lvlText w:val="%5."/>
+      <w:lvlJc w:val="left"/>
+      <w:pPr>
+        <w:ind w:left="3600" w:hanging="360"/>
+      </w:pPr>
+    </w:lvl>
+    <w:lvl w:ilvl="5" w:tplc="040C001B" w:tentative="1">
+      <w:start w:val="1"/>
+      <w:numFmt w:val="lowerRoman"/>
+      <w:lvlText w:val="%6."/>
+      <w:lvlJc w:val="right"/>
+      <w:pPr>
+        <w:ind w:left="4320" w:hanging="180"/>
+      </w:pPr>
+    </w:lvl>
+    <w:lvl w:ilvl="6" w:tplc="040C000F" w:tentative="1">
+      <w:start w:val="1"/>
+      <w:numFmt w:val="decimal"/>
+      <w:lvlText w:val="%7."/>
+      <w:lvlJc w:val="left"/>
+      <w:pPr>
+        <w:ind w:left="5040" w:hanging="360"/>
+      </w:pPr>
+    </w:lvl>
+    <w:lvl w:ilvl="7" w:tplc="040C0019" w:tentative="1">
+      <w:start w:val="1"/>
+      <w:numFmt w:val="lowerLetter"/>
+      <w:lvlText w:val="%8."/>
+      <w:lvlJc w:val="left"/>
+      <w:pPr>
+        <w:ind w:left="5760" w:hanging="360"/>
+      </w:pPr>
+    </w:lvl>
+    <w:lvl w:ilvl="8" w:tplc="040C001B" w:tentative="1">
+      <w:start w:val="1"/>
+      <w:numFmt w:val="lowerRoman"/>
+      <w:lvlText w:val="%9."/>
+      <w:lvlJc w:val="right"/>
+      <w:pPr>
+        <w:ind w:left="6480" w:hanging="180"/>
+      </w:pPr>
+    </w:lvl>
+  </w:abstractNum>
+  <w:abstractNum w:abstractNumId="4" w15:restartNumberingAfterBreak="0">
+    <w:nsid w:val="7FE424CB"/>
+    <w:multiLevelType w:val="hybridMultilevel"/>
+    <w:tmpl w:val="0F462CB0"/>
+    <w:lvl w:ilvl="0" w:tplc="105CE7EC">
+      <w:start w:val="1"/>
+      <w:numFmt w:val="lowerRoman"/>
+      <w:lvlText w:val="%1."/>
+      <w:lvlJc w:val="left"/>
+      <w:pPr>
+        <w:ind w:left="1428" w:hanging="720"/>
+      </w:pPr>
+      <w:rPr>
+        <w:rFonts w:hint="default"/>
+      </w:rPr>
+    </w:lvl>
+    <w:lvl w:ilvl="1" w:tplc="040C0019" w:tentative="1">
+      <w:start w:val="1"/>
+      <w:numFmt w:val="lowerLetter"/>
+      <w:lvlText w:val="%2."/>
+      <w:lvlJc w:val="left"/>
+      <w:pPr>
+        <w:ind w:left="1788" w:hanging="360"/>
+      </w:pPr>
+    </w:lvl>
+    <w:lvl w:ilvl="2" w:tplc="040C001B" w:tentative="1">
+      <w:start w:val="1"/>
+      <w:numFmt w:val="lowerRoman"/>
+      <w:lvlText w:val="%3."/>
+      <w:lvlJc w:val="right"/>
+      <w:pPr>
+        <w:ind w:left="2508" w:hanging="180"/>
+      </w:pPr>
+    </w:lvl>
+    <w:lvl w:ilvl="3" w:tplc="040C000F" w:tentative="1">
+      <w:start w:val="1"/>
+      <w:numFmt w:val="decimal"/>
+      <w:lvlText w:val="%4."/>
+      <w:lvlJc w:val="left"/>
+      <w:pPr>
+        <w:ind w:left="3228" w:hanging="360"/>
+      </w:pPr>
+    </w:lvl>
+    <w:lvl w:ilvl="4" w:tplc="040C0019" w:tentative="1">
+      <w:start w:val="1"/>
+      <w:numFmt w:val="lowerLetter"/>
+      <w:lvlText w:val="%5."/>
+      <w:lvlJc w:val="left"/>
+      <w:pPr>
+        <w:ind w:left="3948" w:hanging="360"/>
+      </w:pPr>
+    </w:lvl>
+    <w:lvl w:ilvl="5" w:tplc="040C001B" w:tentative="1">
+      <w:start w:val="1"/>
+      <w:numFmt w:val="lowerRoman"/>
+      <w:lvlText w:val="%6."/>
+      <w:lvlJc w:val="right"/>
+      <w:pPr>
+        <w:ind w:left="4668" w:hanging="180"/>
+      </w:pPr>
+    </w:lvl>
+    <w:lvl w:ilvl="6" w:tplc="040C000F" w:tentative="1">
+      <w:start w:val="1"/>
+      <w:numFmt w:val="decimal"/>
+      <w:lvlText w:val="%7."/>
+      <w:lvlJc w:val="left"/>
+      <w:pPr>
+        <w:ind w:left="5388" w:hanging="360"/>
+      </w:pPr>
+    </w:lvl>
+    <w:lvl w:ilvl="7" w:tplc="040C0019" w:tentative="1">
+      <w:start w:val="1"/>
+      <w:numFmt w:val="lowerLetter"/>
+      <w:lvlText w:val="%8."/>
+      <w:lvlJc w:val="left"/>
+      <w:pPr>
+        <w:ind w:left="6108" w:hanging="360"/>
+      </w:pPr>
+    </w:lvl>
+    <w:lvl w:ilvl="8" w:tplc="040C001B" w:tentative="1">
+      <w:start w:val="1"/>
+      <w:numFmt w:val="lowerRoman"/>
+      <w:lvlText w:val="%9."/>
+      <w:lvlJc w:val="right"/>
+      <w:pPr>
+        <w:ind w:left="6828" w:hanging="180"/>
+      </w:pPr>
+    </w:lvl>
+  </w:abstractNum>
   <w:num w:numId="1" w16cid:durableId="1678268621">
     <w:abstractNumId w:val="0"/>
+  </w:num>
+  <w:num w:numId="2" w16cid:durableId="1574122426">
+    <w:abstractNumId w:val="1"/>
+  </w:num>
+  <w:num w:numId="3" w16cid:durableId="855073299">
+    <w:abstractNumId w:val="2"/>
+  </w:num>
+  <w:num w:numId="4" w16cid:durableId="149979079">
+    <w:abstractNumId w:val="3"/>
+  </w:num>
+  <w:num w:numId="5" w16cid:durableId="196703313">
+    <w:abstractNumId w:val="4"/>
   </w:num>
 </w:numbering>
 </file>

</xml_diff>